<commit_message>
Sara A changes, last spelling error in letter
</commit_message>
<xml_diff>
--- a/Correction_Documentation.docx
+++ b/Correction_Documentation.docx
@@ -76,7 +76,29 @@
           <w:kern w:val="0"/>
           <w14:ligatures w14:val="none"/>
         </w:rPr>
-        <w:t>Ecol. Evol.</w:t>
+        <w:t xml:space="preserve">Ecol. </w:t>
+      </w:r>
+      <w:proofErr w:type="spellStart"/>
+      <w:r>
+        <w:rPr>
+          <w:rFonts w:eastAsia="Times New Roman" w:cstheme="minorHAnsi"/>
+          <w:i/>
+          <w:iCs/>
+          <w:kern w:val="0"/>
+          <w14:ligatures w14:val="none"/>
+        </w:rPr>
+        <w:t>Evol</w:t>
+      </w:r>
+      <w:proofErr w:type="spellEnd"/>
+      <w:r>
+        <w:rPr>
+          <w:rFonts w:eastAsia="Times New Roman" w:cstheme="minorHAnsi"/>
+          <w:i/>
+          <w:iCs/>
+          <w:kern w:val="0"/>
+          <w14:ligatures w14:val="none"/>
+        </w:rPr>
+        <w:t>.</w:t>
       </w:r>
       <w:r>
         <w:rPr>
@@ -130,7 +152,23 @@
           <w:kern w:val="0"/>
           <w14:ligatures w14:val="none"/>
         </w:rPr>
-        <w:t>Due to the error in an intermediate data file, we recompleted the analysis to estimate Nb from the from the raw SNP genotype data.</w:t>
+        <w:t xml:space="preserve">Due to the error in an intermediate data file, we recompleted the </w:t>
+      </w:r>
+      <w:r>
+        <w:rPr>
+          <w:rFonts w:eastAsia="Times New Roman" w:cstheme="minorHAnsi"/>
+          <w:kern w:val="0"/>
+          <w14:ligatures w14:val="none"/>
+        </w:rPr>
+        <w:t xml:space="preserve">analysis used in this study  </w:t>
+      </w:r>
+      <w:r>
+        <w:rPr>
+          <w:rFonts w:eastAsia="Times New Roman" w:cstheme="minorHAnsi"/>
+          <w:kern w:val="0"/>
+          <w14:ligatures w14:val="none"/>
+        </w:rPr>
+        <w:t>to estimate Nb from the from the raw SNP genotype data.</w:t>
       </w:r>
     </w:p>
     <w:p>
@@ -3993,330 +4031,6 @@
         </w:rPr>
         <w:t xml:space="preserve"> </w:t>
       </w:r>
-      <w:r>
-        <w:rPr>
-          <w:rFonts w:cstheme="minorHAnsi"/>
-        </w:rPr>
-        <w:t>This</w:t>
-      </w:r>
-      <w:r>
-        <w:rPr>
-          <w:rStyle w:val="cf11"/>
-          <w:rFonts w:asciiTheme="minorHAnsi" w:hAnsiTheme="minorHAnsi" w:cstheme="minorHAnsi"/>
-          <w:sz w:val="22"/>
-          <w:szCs w:val="22"/>
-          <w:u w:val="none"/>
-        </w:rPr>
-        <w:t xml:space="preserve"> replace</w:t>
-      </w:r>
-      <w:r>
-        <w:rPr>
-          <w:rStyle w:val="cf11"/>
-          <w:rFonts w:asciiTheme="minorHAnsi" w:hAnsiTheme="minorHAnsi" w:cstheme="minorHAnsi"/>
-          <w:sz w:val="22"/>
-          <w:szCs w:val="22"/>
-          <w:u w:val="none"/>
-        </w:rPr>
-        <w:t xml:space="preserve">s </w:t>
-      </w:r>
-      <w:r>
-        <w:rPr>
-          <w:rStyle w:val="cf11"/>
-          <w:rFonts w:asciiTheme="minorHAnsi" w:hAnsiTheme="minorHAnsi" w:cstheme="minorHAnsi"/>
-          <w:sz w:val="22"/>
-          <w:szCs w:val="22"/>
-          <w:u w:val="none"/>
-        </w:rPr>
-        <w:t>text which previously read “…</w:t>
-      </w:r>
-      <w:r>
-        <w:rPr>
-          <w:rFonts w:cstheme="minorHAnsi"/>
-        </w:rPr>
-        <w:t xml:space="preserve">in 2010, </w:t>
-      </w:r>
-      <m:oMath>
-        <m:r>
-          <w:rPr>
-            <w:rFonts w:ascii="Cambria Math" w:hAnsi="Cambria Math" w:cstheme="minorHAnsi"/>
-          </w:rPr>
-          <m:t>Nb</m:t>
-        </m:r>
-        <m:d>
-          <m:dPr>
-            <m:ctrlPr>
-              <w:rPr>
-                <w:rFonts w:ascii="Cambria Math" w:hAnsi="Cambria Math" w:cstheme="minorHAnsi"/>
-                <w:i/>
-              </w:rPr>
-            </m:ctrlPr>
-          </m:dPr>
-          <m:e>
-            <m:r>
-              <w:rPr>
-                <w:rFonts w:ascii="Cambria Math" w:hAnsi="Cambria Math" w:cstheme="minorHAnsi"/>
-              </w:rPr>
-              <m:t>LD+</m:t>
-            </m:r>
-            <m:sSub>
-              <m:sSubPr>
-                <m:ctrlPr>
-                  <w:rPr>
-                    <w:rFonts w:ascii="Cambria Math" w:hAnsi="Cambria Math" w:cstheme="minorHAnsi"/>
-                  </w:rPr>
-                </m:ctrlPr>
-              </m:sSubPr>
-              <m:e>
-                <m:r>
-                  <w:rPr>
-                    <w:rFonts w:ascii="Cambria Math" w:hAnsi="Cambria Math" w:cstheme="minorHAnsi"/>
-                  </w:rPr>
-                  <m:t>SA</m:t>
-                </m:r>
-              </m:e>
-              <m:sub>
-                <m:r>
-                  <w:rPr>
-                    <w:rFonts w:ascii="Cambria Math" w:hAnsi="Cambria Math" w:cstheme="minorHAnsi"/>
-                  </w:rPr>
-                  <m:t>2010</m:t>
-                </m:r>
-              </m:sub>
-            </m:sSub>
-          </m:e>
-        </m:d>
-        <m:r>
-          <w:rPr>
-            <w:rFonts w:ascii="Cambria Math" w:hAnsi="Cambria Math" w:cstheme="minorHAnsi"/>
-          </w:rPr>
-          <m:t>=91.87</m:t>
-        </m:r>
-        <m:d>
-          <m:dPr>
-            <m:ctrlPr>
-              <w:rPr>
-                <w:rFonts w:ascii="Cambria Math" w:hAnsi="Cambria Math" w:cstheme="minorHAnsi"/>
-                <w:i/>
-              </w:rPr>
-            </m:ctrlPr>
-          </m:dPr>
-          <m:e>
-            <m:r>
-              <w:rPr>
-                <w:rFonts w:ascii="Cambria Math" w:hAnsi="Cambria Math" w:cstheme="minorHAnsi"/>
-              </w:rPr>
-              <m:t>25.44 SD</m:t>
-            </m:r>
-          </m:e>
-        </m:d>
-        <m:r>
-          <w:rPr>
-            <w:rFonts w:ascii="Cambria Math" w:hAnsi="Cambria Math" w:cstheme="minorHAnsi"/>
-          </w:rPr>
-          <m:t>,</m:t>
-        </m:r>
-      </m:oMath>
-      <w:r>
-        <w:rPr>
-          <w:rFonts w:cstheme="minorHAnsi"/>
-        </w:rPr>
-        <w:t xml:space="preserve"> to the largest in 2011, </w:t>
-      </w:r>
-      <m:oMath>
-        <m:r>
-          <w:rPr>
-            <w:rFonts w:ascii="Cambria Math" w:hAnsi="Cambria Math" w:cstheme="minorHAnsi"/>
-          </w:rPr>
-          <m:t>Nb(LD+</m:t>
-        </m:r>
-        <m:sSub>
-          <m:sSubPr>
-            <m:ctrlPr>
-              <w:rPr>
-                <w:rFonts w:ascii="Cambria Math" w:hAnsi="Cambria Math" w:cstheme="minorHAnsi"/>
-              </w:rPr>
-            </m:ctrlPr>
-          </m:sSubPr>
-          <m:e>
-            <m:r>
-              <w:rPr>
-                <w:rFonts w:ascii="Cambria Math" w:hAnsi="Cambria Math" w:cstheme="minorHAnsi"/>
-              </w:rPr>
-              <m:t>SA</m:t>
-            </m:r>
-          </m:e>
-          <m:sub>
-            <m:r>
-              <w:rPr>
-                <w:rFonts w:ascii="Cambria Math" w:hAnsi="Cambria Math" w:cstheme="minorHAnsi"/>
-              </w:rPr>
-              <m:t>2011</m:t>
-            </m:r>
-          </m:sub>
-        </m:sSub>
-        <m:r>
-          <w:rPr>
-            <w:rFonts w:ascii="Cambria Math" w:hAnsi="Cambria Math" w:cstheme="minorHAnsi"/>
-          </w:rPr>
-          <m:t>)=252(67.4 SD)</m:t>
-        </m:r>
-      </m:oMath>
-      <w:r>
-        <w:rPr>
-          <w:rFonts w:cstheme="minorHAnsi"/>
-        </w:rPr>
-        <w:t xml:space="preserve"> (Table 1). The inferred ratio of </w:t>
-      </w:r>
-      <m:oMath>
-        <m:f>
-          <m:fPr>
-            <m:type m:val="lin"/>
-            <m:ctrlPr>
-              <w:rPr>
-                <w:rFonts w:ascii="Cambria Math" w:hAnsi="Cambria Math" w:cstheme="minorHAnsi"/>
-              </w:rPr>
-            </m:ctrlPr>
-          </m:fPr>
-          <m:num>
-            <m:r>
-              <w:rPr>
-                <w:rFonts w:ascii="Cambria Math" w:hAnsi="Cambria Math" w:cstheme="minorHAnsi"/>
-              </w:rPr>
-              <m:t>Nb</m:t>
-            </m:r>
-          </m:num>
-          <m:den>
-            <m:r>
-              <w:rPr>
-                <w:rFonts w:ascii="Cambria Math" w:hAnsi="Cambria Math" w:cstheme="minorHAnsi"/>
-              </w:rPr>
-              <m:t>Na</m:t>
-            </m:r>
-          </m:den>
-        </m:f>
-      </m:oMath>
-      <w:r>
-        <w:rPr>
-          <w:rFonts w:cstheme="minorHAnsi"/>
-        </w:rPr>
-        <w:t xml:space="preserve"> ranged from </w:t>
-      </w:r>
-      <m:oMath>
-        <m:sSub>
-          <m:sSubPr>
-            <m:ctrlPr>
-              <w:rPr>
-                <w:rFonts w:ascii="Cambria Math" w:hAnsi="Cambria Math" w:cstheme="minorHAnsi"/>
-              </w:rPr>
-            </m:ctrlPr>
-          </m:sSubPr>
-          <m:e>
-            <m:f>
-              <m:fPr>
-                <m:type m:val="lin"/>
-                <m:ctrlPr>
-                  <w:rPr>
-                    <w:rFonts w:ascii="Cambria Math" w:hAnsi="Cambria Math" w:cstheme="minorHAnsi"/>
-                  </w:rPr>
-                </m:ctrlPr>
-              </m:fPr>
-              <m:num>
-                <m:r>
-                  <w:rPr>
-                    <w:rFonts w:ascii="Cambria Math" w:hAnsi="Cambria Math" w:cstheme="minorHAnsi"/>
-                  </w:rPr>
-                  <m:t>Nb</m:t>
-                </m:r>
-              </m:num>
-              <m:den>
-                <m:r>
-                  <w:rPr>
-                    <w:rFonts w:ascii="Cambria Math" w:hAnsi="Cambria Math" w:cstheme="minorHAnsi"/>
-                  </w:rPr>
-                  <m:t>Na</m:t>
-                </m:r>
-              </m:den>
-            </m:f>
-          </m:e>
-          <m:sub>
-            <m:r>
-              <w:rPr>
-                <w:rFonts w:ascii="Cambria Math" w:hAnsi="Cambria Math" w:cstheme="minorHAnsi"/>
-              </w:rPr>
-              <m:t>2010</m:t>
-            </m:r>
-          </m:sub>
-        </m:sSub>
-      </m:oMath>
-      <w:r>
-        <w:rPr>
-          <w:rFonts w:cstheme="minorHAnsi"/>
-        </w:rPr>
-        <w:t xml:space="preserve"> = 0.21 (0.08-0.19) to </w:t>
-      </w:r>
-      <m:oMath>
-        <m:sSub>
-          <m:sSubPr>
-            <m:ctrlPr>
-              <w:rPr>
-                <w:rFonts w:ascii="Cambria Math" w:hAnsi="Cambria Math" w:cstheme="minorHAnsi"/>
-              </w:rPr>
-            </m:ctrlPr>
-          </m:sSubPr>
-          <m:e>
-            <m:f>
-              <m:fPr>
-                <m:type m:val="lin"/>
-                <m:ctrlPr>
-                  <w:rPr>
-                    <w:rFonts w:ascii="Cambria Math" w:hAnsi="Cambria Math" w:cstheme="minorHAnsi"/>
-                  </w:rPr>
-                </m:ctrlPr>
-              </m:fPr>
-              <m:num>
-                <m:r>
-                  <w:rPr>
-                    <w:rFonts w:ascii="Cambria Math" w:hAnsi="Cambria Math" w:cstheme="minorHAnsi"/>
-                  </w:rPr>
-                  <m:t>Nb</m:t>
-                </m:r>
-              </m:num>
-              <m:den>
-                <m:r>
-                  <w:rPr>
-                    <w:rFonts w:ascii="Cambria Math" w:hAnsi="Cambria Math" w:cstheme="minorHAnsi"/>
-                  </w:rPr>
-                  <m:t>Na</m:t>
-                </m:r>
-              </m:den>
-            </m:f>
-          </m:e>
-          <m:sub>
-            <m:r>
-              <w:rPr>
-                <w:rFonts w:ascii="Cambria Math" w:hAnsi="Cambria Math" w:cstheme="minorHAnsi"/>
-              </w:rPr>
-              <m:t>2011</m:t>
-            </m:r>
-          </m:sub>
-        </m:sSub>
-      </m:oMath>
-      <w:r>
-        <w:rPr>
-          <w:rFonts w:cstheme="minorHAnsi"/>
-        </w:rPr>
-        <w:t xml:space="preserve"> = 0.34 (0.25-0.54).</w:t>
-      </w:r>
-      <w:r>
-        <w:rPr>
-          <w:rStyle w:val="cf11"/>
-          <w:rFonts w:asciiTheme="minorHAnsi" w:hAnsiTheme="minorHAnsi" w:cstheme="minorHAnsi"/>
-          <w:sz w:val="22"/>
-          <w:szCs w:val="22"/>
-          <w:u w:val="none"/>
-        </w:rPr>
-        <w:t>”</w:t>
-      </w:r>
     </w:p>
     <w:p>
       <w:pPr>
@@ -4746,19 +4460,75 @@
         <w:rPr>
           <w:rFonts w:cstheme="minorHAnsi"/>
         </w:rPr>
-        <w:t>Post-processing of SNPs was completed in R (R Core Team, 2018) using various R-packages (dart</w:t>
-      </w:r>
-      <w:r>
-        <w:rPr>
-          <w:rFonts w:cstheme="minorHAnsi"/>
-        </w:rPr>
-        <w:t>R v.2</w:t>
-      </w:r>
-      <w:r>
-        <w:rPr>
-          <w:rFonts w:cstheme="minorHAnsi"/>
-        </w:rPr>
-        <w:t xml:space="preserve"> (Mijangos et al., 2022), hieferstat (Goudet &amp; Jombart, 2022))”</w:t>
+        <w:t>Post-processing of SNPs was completed in R (R Core Team, 2018) using various R-packages (</w:t>
+      </w:r>
+      <w:proofErr w:type="spellStart"/>
+      <w:r>
+        <w:rPr>
+          <w:rFonts w:cstheme="minorHAnsi"/>
+        </w:rPr>
+        <w:t>dart</w:t>
+      </w:r>
+      <w:r>
+        <w:rPr>
+          <w:rFonts w:cstheme="minorHAnsi"/>
+        </w:rPr>
+        <w:t>R</w:t>
+      </w:r>
+      <w:proofErr w:type="spellEnd"/>
+      <w:r>
+        <w:rPr>
+          <w:rFonts w:cstheme="minorHAnsi"/>
+        </w:rPr>
+        <w:t xml:space="preserve"> v.2</w:t>
+      </w:r>
+      <w:r>
+        <w:rPr>
+          <w:rFonts w:cstheme="minorHAnsi"/>
+        </w:rPr>
+        <w:t xml:space="preserve"> (</w:t>
+      </w:r>
+      <w:proofErr w:type="spellStart"/>
+      <w:r>
+        <w:rPr>
+          <w:rFonts w:cstheme="minorHAnsi"/>
+        </w:rPr>
+        <w:t>Mijangos</w:t>
+      </w:r>
+      <w:proofErr w:type="spellEnd"/>
+      <w:r>
+        <w:rPr>
+          <w:rFonts w:cstheme="minorHAnsi"/>
+        </w:rPr>
+        <w:t xml:space="preserve"> et al., 2022), </w:t>
+      </w:r>
+      <w:proofErr w:type="spellStart"/>
+      <w:r>
+        <w:rPr>
+          <w:rFonts w:cstheme="minorHAnsi"/>
+        </w:rPr>
+        <w:t>hieferstat</w:t>
+      </w:r>
+      <w:proofErr w:type="spellEnd"/>
+      <w:r>
+        <w:rPr>
+          <w:rFonts w:cstheme="minorHAnsi"/>
+        </w:rPr>
+        <w:t xml:space="preserve"> (Goudet &amp; </w:t>
+      </w:r>
+      <w:proofErr w:type="spellStart"/>
+      <w:r>
+        <w:rPr>
+          <w:rFonts w:cstheme="minorHAnsi"/>
+        </w:rPr>
+        <w:t>Jombart</w:t>
+      </w:r>
+      <w:proofErr w:type="spellEnd"/>
+      <w:r>
+        <w:rPr>
+          <w:rFonts w:cstheme="minorHAnsi"/>
+        </w:rPr>
+        <w:t>, 2022))”</w:t>
       </w:r>
       <w:r>
         <w:rPr>
@@ -4803,6 +4573,7 @@
         </w:rPr>
         <w:t xml:space="preserve">Monte Carlo permutations of alleles and implemented in </w:t>
       </w:r>
+      <w:proofErr w:type="spellStart"/>
       <w:r>
         <w:rPr>
           <w:rFonts w:cstheme="minorHAnsi"/>
@@ -4811,6 +4582,7 @@
         </w:rPr>
         <w:t>Genepop</w:t>
       </w:r>
+      <w:proofErr w:type="spellEnd"/>
       <w:r>
         <w:rPr>
           <w:rFonts w:cstheme="minorHAnsi"/>
@@ -4906,7 +4678,25 @@
           <w:color w:val="000000" w:themeColor="text1"/>
           <w:shd w:val="clear" w:color="auto" w:fill="FFFFFF"/>
         </w:rPr>
-        <w:t>We use the method of Luikart et al., (2020) (ordinary least squares regression), and Generalized least-squares (GLS regression) that incorporates an estimate of autocorrelation, to test the significance of a trend in Nb estimates across cohorts</w:t>
+        <w:t xml:space="preserve">We use the method of </w:t>
+      </w:r>
+      <w:proofErr w:type="spellStart"/>
+      <w:r>
+        <w:rPr>
+          <w:rFonts w:cstheme="minorHAnsi"/>
+          <w:color w:val="000000" w:themeColor="text1"/>
+          <w:shd w:val="clear" w:color="auto" w:fill="FFFFFF"/>
+        </w:rPr>
+        <w:t>Luikart</w:t>
+      </w:r>
+      <w:proofErr w:type="spellEnd"/>
+      <w:r>
+        <w:rPr>
+          <w:rFonts w:cstheme="minorHAnsi"/>
+          <w:color w:val="000000" w:themeColor="text1"/>
+          <w:shd w:val="clear" w:color="auto" w:fill="FFFFFF"/>
+        </w:rPr>
+        <w:t xml:space="preserve"> et al., (2020) (ordinary least squares regression), and Generalized least-squares (GLS regression) that incorporates an estimate of autocorrelation, to test the significance of a trend in Nb estimates across cohorts</w:t>
       </w:r>
       <w:r>
         <w:rPr>
@@ -5155,7 +4945,19 @@
         <w:t>“</w:t>
       </w:r>
       <w:r>
-        <w:t>We acknowledge Dean Blower and Paul Butcher who identified an error in the original published version of this MS. Dean Blower was added as an author after publication to recognise his finding of the error</w:t>
+        <w:t xml:space="preserve">We acknowledge Dean Blower and Paul Butcher who identified an error in the original published version of this MS. Dean Blower </w:t>
+      </w:r>
+      <w:r>
+        <w:t xml:space="preserve">requested </w:t>
+      </w:r>
+      <w:r>
+        <w:t>author</w:t>
+      </w:r>
+      <w:r>
+        <w:t>ship</w:t>
+      </w:r>
+      <w:r>
+        <w:t xml:space="preserve"> after publication to recognise his finding of the error</w:t>
       </w:r>
       <w:r>
         <w:rPr>
@@ -5208,7 +5010,21 @@
         <w:rPr>
           <w:rFonts w:cstheme="minorHAnsi"/>
         </w:rPr>
-        <w:t xml:space="preserve">Data for this study are available at zendoo: </w:t>
+        <w:t xml:space="preserve">Data for this study are available at </w:t>
+      </w:r>
+      <w:proofErr w:type="spellStart"/>
+      <w:r>
+        <w:rPr>
+          <w:rFonts w:cstheme="minorHAnsi"/>
+        </w:rPr>
+        <w:t>zendoo</w:t>
+      </w:r>
+      <w:proofErr w:type="spellEnd"/>
+      <w:r>
+        <w:rPr>
+          <w:rFonts w:cstheme="minorHAnsi"/>
+        </w:rPr>
+        <w:t xml:space="preserve">: </w:t>
       </w:r>
       <w:hyperlink r:id="rId14" w:history="1">
         <w:r>

</xml_diff>